<commit_message>
add PASchools.ts with attributes and constructor
</commit_message>
<xml_diff>
--- a/MatchMakers Requirements Document.docx
+++ b/MatchMakers Requirements Document.docx
@@ -206,13 +206,7 @@
         <w:rPr>
           <w:color w:val="000000"/>
         </w:rPr>
-        <w:t xml:space="preserve"> With the rise of students applying to Physician Assistant school (PA School), comes a rise in software needed to assist students with getting into PA school. The cost of applying to one PA program, on average, is about $150. For this reason, the PA Brian </w:t>
-      </w:r>
-      <w:r>
-        <w:rPr>
-          <w:color w:val="000000"/>
-        </w:rPr>
-        <w:t xml:space="preserve">Palm, requests that user friendly software be built to give students an idea of programs they are likely or unlikely to get into. </w:t>
+        <w:t xml:space="preserve"> With the rise of students applying to Physician Assistant school (PA School), comes a rise in software needed to assist students with getting into PA school. The cost of applying to one PA program, on average, is about $150. For this reason, the PA Brian Palm, requests that user friendly software be built to give students an idea of programs they are likely or unlikely to get into. </w:t>
       </w:r>
     </w:p>
     <w:p>
@@ -220,13 +214,7 @@
         <w:ind w:left="720" w:firstLine="720"/>
       </w:pPr>
       <w:r>
-        <w:t>The PA program matcher will be an application, written in JavaScript, that will take in student’s academic information (Core GPA, Science GPA, GRE scores and shadowing hours/experience hours) and match them with PA programs they are likely to get into. The</w:t>
-      </w:r>
-      <w:r>
-        <w:t xml:space="preserve"> application will give a rating of Good, Average or Poor as far as chances a student has of getting into a PA program. The application will list out the schools in order of chances of getting in, with programs the applicant has a good chance of getting in </w:t>
-      </w:r>
-      <w:r>
-        <w:t xml:space="preserve">at the top and programs the applicant has a poor chance of getting in at the bottom. </w:t>
+        <w:t xml:space="preserve">The PA program matcher will be an application, written in JavaScript, that will take in student’s academic information (Core GPA, Science GPA, GRE scores and shadowing hours/experience hours) and match them with PA programs they are likely to get into. The application will give a rating of Good, Average or Poor as far as chances a student has of getting into a PA program. The application will list out the schools in order of chances of getting in, with programs the applicant has a good chance of getting in at the top and programs the applicant has a poor chance of getting in at the bottom. </w:t>
       </w:r>
     </w:p>
     <w:p>
@@ -234,13 +222,7 @@
         <w:ind w:left="720" w:firstLine="720"/>
       </w:pPr>
       <w:r>
-        <w:t>The application will also give an overall score for the student that is based on how many schools the student has a good chance of getting into. Optionally, the applicati</w:t>
-      </w:r>
-      <w:r>
-        <w:t>on will compare the student to other students who have taken the assessment in their area and students who have taken the assessment nationally. The application should give feedback on ways at which the student can improve their chances of getting into a P</w:t>
-      </w:r>
-      <w:r>
-        <w:t xml:space="preserve">A school program, i.e. improve science GPA, or retake GRE. Optionally, the client would like for the application to have links to study material to help students improve whatever area is holding them back from being accepted into PA school. </w:t>
+        <w:t xml:space="preserve">The application will also give an overall score for the student that is based on how many schools the student has a good chance of getting into. Optionally, the application will compare the student to other students who have taken the assessment in their area and students who have taken the assessment nationally. The application should give feedback on ways at which the student can improve their chances of getting into a PA school program, i.e. improve science GPA, or retake GRE. Optionally, the client would like for the application to have links to study material to help students improve whatever area is holding them back from being accepted into PA school. </w:t>
       </w:r>
     </w:p>
     <w:p>
@@ -248,13 +230,7 @@
         <w:ind w:left="720" w:firstLine="720"/>
       </w:pPr>
       <w:r>
-        <w:t xml:space="preserve">A database is </w:t>
-      </w:r>
-      <w:r>
-        <w:t>needed to store information on the schools as well as information of applicants that use this site. The database will likely be created using MySQL. Both the database and the application should have a way for the client to update information and reset stud</w:t>
-      </w:r>
-      <w:r>
-        <w:t xml:space="preserve">ent information for a new application cycle (delete student information after 3 or 4 months).  </w:t>
+        <w:t xml:space="preserve">A database is needed to store information on the schools as well as information of applicants that use this site. The database will likely be created using MySQL. Both the database and the application should have a way for the client to update information and reset student information for a new application cycle (delete student information after 3 or 4 months).  </w:t>
       </w:r>
     </w:p>
     <w:p/>
@@ -331,10 +307,7 @@
         <w:contextualSpacing/>
       </w:pPr>
       <w:r>
-        <w:t>Applicant gets score that compares them to applicants in their a</w:t>
-      </w:r>
-      <w:r>
-        <w:t>rea and nationally</w:t>
+        <w:t>Applicant gets score that compares them to applicants in their area and nationally</w:t>
       </w:r>
     </w:p>
     <w:p>
@@ -455,7 +428,7 @@
           <w:right w:val="nil"/>
           <w:between w:val="nil"/>
         </w:pBdr>
-        <w:spacing w:before="200" w:after="0"/>
+        <w:spacing w:after="0"/>
       </w:pPr>
       <w:r>
         <w:t>The system must a</w:t>
@@ -489,7 +462,7 @@
           <w:right w:val="nil"/>
           <w:between w:val="nil"/>
         </w:pBdr>
-        <w:spacing w:before="200" w:after="0"/>
+        <w:spacing w:after="0"/>
       </w:pPr>
       <w:r>
         <w:t>RAT: Allows the user to enter their GPA and GRE scores into the website.</w:t>
@@ -547,9 +520,14 @@
         <w:contextualSpacing/>
       </w:pPr>
       <w:r>
-        <w:t>RAT: Allows the user to see how he or she compares to requirements of PA programs.</w:t>
-      </w:r>
-    </w:p>
+        <w:t xml:space="preserve">RAT: Allows the user to see how he or she compares to requirements of PA </w:t>
+      </w:r>
+      <w:bookmarkStart w:id="0" w:name="_GoBack"/>
+      <w:r>
+        <w:t>programs.</w:t>
+      </w:r>
+    </w:p>
+    <w:bookmarkEnd w:id="0"/>
     <w:p>
       <w:pPr>
         <w:numPr>
@@ -626,10 +604,7 @@
         <w:contextualSpacing/>
       </w:pPr>
       <w:r>
-        <w:t>The system must return a percentage of PA schools that the user received a</w:t>
-      </w:r>
-      <w:r>
-        <w:t xml:space="preserve"> Good score on.</w:t>
+        <w:t>The system must return a percentage of PA schools that the user received a Good score on.</w:t>
       </w:r>
     </w:p>
     <w:p>
@@ -669,13 +644,16 @@
         <w:contextualSpacing/>
       </w:pPr>
       <w:r>
-        <w:t>The system must h</w:t>
+        <w:t xml:space="preserve">The system must </w:t>
+      </w:r>
+      <w:r>
+        <w:t>JSON files</w:t>
       </w:r>
       <w:r>
         <w:rPr>
           <w:color w:val="000000"/>
         </w:rPr>
-        <w:t>ave database to store school’s information in.</w:t>
+        <w:t xml:space="preserve"> to store school’s information in.</w:t>
       </w:r>
     </w:p>
     <w:p>
@@ -699,10 +677,7 @@
       </w:r>
       <w:proofErr w:type="gramStart"/>
       <w:r>
-        <w:t>at a</w:t>
-      </w:r>
-      <w:r>
-        <w:t xml:space="preserve"> later time</w:t>
+        <w:t>at a later time</w:t>
       </w:r>
       <w:proofErr w:type="gramEnd"/>
       <w:r>
@@ -744,7 +719,13 @@
         <w:contextualSpacing/>
       </w:pPr>
       <w:r>
-        <w:t>RAT: Allows the client to maintain the system and database whenever there are changes.</w:t>
+        <w:t xml:space="preserve">RAT: Allows the client to maintain the system and </w:t>
+      </w:r>
+      <w:r>
+        <w:t>JSON files</w:t>
+      </w:r>
+      <w:r>
+        <w:t xml:space="preserve"> whenever there are changes.</w:t>
       </w:r>
     </w:p>
     <w:p>
@@ -832,10 +813,7 @@
         <w:contextualSpacing/>
       </w:pPr>
       <w:r>
-        <w:t>The system could compare the user’s information to average scores of those who h</w:t>
-      </w:r>
-      <w:r>
-        <w:t>ave been accepted into PA schools.</w:t>
+        <w:t>The system could compare the user’s information to average scores of those who have been accepted into PA schools.</w:t>
       </w:r>
     </w:p>
     <w:p>
@@ -874,10 +852,7 @@
         <w:contextualSpacing/>
       </w:pPr>
       <w:r>
-        <w:t xml:space="preserve">RAT: Allows the user to see how he or she compares to other people applying to PA </w:t>
-      </w:r>
-      <w:r>
-        <w:t>schools at a national scale.</w:t>
+        <w:t>RAT: Allows the user to see how he or she compares to other people applying to PA schools at a national scale.</w:t>
       </w:r>
     </w:p>
     <w:p>
@@ -916,10 +891,7 @@
         <w:contextualSpacing/>
       </w:pPr>
       <w:r>
-        <w:t>The system could ask for the user’s zip code</w:t>
-      </w:r>
-      <w:r>
-        <w:t xml:space="preserve"> to compare the user to other applicants in the local area.</w:t>
+        <w:t>The system could ask for the user’s zip code to compare the user to other applicants in the local area.</w:t>
       </w:r>
     </w:p>
     <w:p>
@@ -958,10 +930,7 @@
         <w:contextualSpacing/>
       </w:pPr>
       <w:r>
-        <w:t>RAT:</w:t>
-      </w:r>
-      <w:r>
-        <w:t xml:space="preserve">  Allows the user to receive links to resources after viewing how his or her scores compare to the minimum requirements.</w:t>
+        <w:t>RAT:  Allows the user to receive links to resources after viewing how his or her scores compare to the minimum requirements.</w:t>
       </w:r>
     </w:p>
     <w:p/>
@@ -1033,10 +1002,7 @@
         <w:contextualSpacing/>
       </w:pPr>
       <w:r>
-        <w:t xml:space="preserve">RAT: Allows for </w:t>
-      </w:r>
-      <w:r>
-        <w:t>quick assessment.</w:t>
+        <w:t>RAT: Allows for quick assessment.</w:t>
       </w:r>
     </w:p>
     <w:p>
@@ -1082,12 +1048,7 @@
         <w:contextualSpacing/>
       </w:pPr>
       <w:r>
-        <w:t>The text fields</w:t>
-      </w:r>
-      <w:bookmarkStart w:id="0" w:name="_GoBack"/>
-      <w:bookmarkEnd w:id="0"/>
-      <w:r>
-        <w:t xml:space="preserve"> for the user enter data must be displayed on one webpage.</w:t>
+        <w:t>The text fields for the user enter data must be displayed on one webpage.</w:t>
       </w:r>
     </w:p>
     <w:p>
@@ -1243,10 +1204,7 @@
       <w:bookmarkStart w:id="2" w:name="_53qsgf4es622" w:colFirst="0" w:colLast="0"/>
       <w:bookmarkEnd w:id="2"/>
       <w:r>
-        <w:t>PA school app</w:t>
-      </w:r>
-      <w:r>
-        <w:t>licants</w:t>
+        <w:t>PA school applicants</w:t>
       </w:r>
     </w:p>
     <w:p>
@@ -1354,14 +1312,7 @@
           <w:b/>
           <w:color w:val="333333"/>
         </w:rPr>
-        <w:t xml:space="preserve">Week of </w:t>
-      </w:r>
-      <w:r>
-        <w:rPr>
-          <w:b/>
-          <w:color w:val="333333"/>
-        </w:rPr>
-        <w:t>Sep 24th</w:t>
+        <w:t>Week of Sep 24th</w:t>
       </w:r>
       <w:r>
         <w:rPr>

</xml_diff>